<commit_message>
add Son_08.2019 classwork (ch 6)
</commit_message>
<xml_diff>
--- a/class-materials/Son_08.2019/texting_study/textingreminderstudy_weekX.docx
+++ b/class-materials/Son_08.2019/texting_study/textingreminderstudy_weekX.docx
@@ -37,39 +37,108 @@
         <w:rPr>
           <w:rFonts w:ascii="Times New Roman" w:hAnsi="Times New Roman" w:cs="Times New Roman"/>
         </w:rPr>
-        <w:t>We estimate that it will take you at least 4 hours to complete the online homework this week</w:t>
-      </w:r>
-      <w:r>
-        <w:rPr>
-          <w:rFonts w:ascii="Times New Roman" w:hAnsi="Times New Roman" w:cs="Times New Roman"/>
-        </w:rPr>
-        <w:t xml:space="preserve">. On the chart below, please indicate </w:t>
-      </w:r>
-      <w:r>
-        <w:rPr>
-          <w:rFonts w:ascii="Times New Roman" w:hAnsi="Times New Roman" w:cs="Times New Roman"/>
-        </w:rPr>
-        <w:t>when you will work on the homework this week</w:t>
-      </w:r>
-      <w:r>
-        <w:rPr>
-          <w:rFonts w:ascii="Times New Roman" w:hAnsi="Times New Roman" w:cs="Times New Roman"/>
-        </w:rPr>
-        <w:t>.</w:t>
-      </w:r>
-      <w:r>
-        <w:rPr>
-          <w:rFonts w:ascii="Times New Roman" w:hAnsi="Times New Roman" w:cs="Times New Roman"/>
-        </w:rPr>
-        <w:t xml:space="preserve"> Remember, the homework is due Monday night at 11:59pm.</w:t>
-      </w:r>
-    </w:p>
-    <w:p>
-      <w:pPr>
-        <w:rPr>
-          <w:rFonts w:ascii="Times New Roman" w:hAnsi="Times New Roman" w:cs="Times New Roman"/>
-        </w:rPr>
-      </w:pPr>
+        <w:t xml:space="preserve">We estimate that it will take you at least </w:t>
+      </w:r>
+      <w:r>
+        <w:rPr>
+          <w:rFonts w:ascii="Times New Roman" w:hAnsi="Times New Roman" w:cs="Times New Roman"/>
+        </w:rPr>
+        <w:t>6</w:t>
+      </w:r>
+      <w:bookmarkStart w:id="0" w:name="_GoBack"/>
+      <w:bookmarkEnd w:id="0"/>
+      <w:r>
+        <w:rPr>
+          <w:rFonts w:ascii="Times New Roman" w:hAnsi="Times New Roman" w:cs="Times New Roman"/>
+        </w:rPr>
+        <w:t xml:space="preserve"> hours to complete the online homework this week. On the chart below, please indicate when you will work on the homework this week. Remember, the homework is due Monday night at 11:</w:t>
+      </w:r>
+      <w:r>
+        <w:rPr>
+          <w:rFonts w:ascii="Times New Roman" w:hAnsi="Times New Roman" w:cs="Times New Roman"/>
+        </w:rPr>
+        <w:t>30</w:t>
+      </w:r>
+      <w:r>
+        <w:rPr>
+          <w:rFonts w:ascii="Times New Roman" w:hAnsi="Times New Roman" w:cs="Times New Roman"/>
+        </w:rPr>
+        <w:t>pm.</w:t>
+      </w:r>
+    </w:p>
+    <w:p>
+      <w:pPr>
+        <w:rPr>
+          <w:rFonts w:ascii="Times New Roman" w:hAnsi="Times New Roman" w:cs="Times New Roman"/>
+        </w:rPr>
+      </w:pPr>
+    </w:p>
+    <w:p>
+      <w:pPr>
+        <w:rPr>
+          <w:rFonts w:ascii="Times New Roman" w:hAnsi="Times New Roman" w:cs="Times New Roman"/>
+        </w:rPr>
+      </w:pPr>
+    </w:p>
+    <w:p>
+      <w:pPr>
+        <w:rPr>
+          <w:rFonts w:ascii="Times New Roman" w:hAnsi="Times New Roman" w:cs="Times New Roman"/>
+        </w:rPr>
+      </w:pPr>
+    </w:p>
+    <w:p>
+      <w:pPr>
+        <w:rPr>
+          <w:rFonts w:ascii="Times New Roman" w:hAnsi="Times New Roman" w:cs="Times New Roman"/>
+        </w:rPr>
+      </w:pPr>
+    </w:p>
+    <w:p>
+      <w:pPr>
+        <w:rPr>
+          <w:rFonts w:ascii="Times New Roman" w:hAnsi="Times New Roman" w:cs="Times New Roman"/>
+        </w:rPr>
+      </w:pPr>
+      <w:r>
+        <w:rPr>
+          <w:rFonts w:ascii="Times New Roman" w:hAnsi="Times New Roman" w:cs="Times New Roman"/>
+        </w:rPr>
+        <w:t>Name:</w:t>
+      </w:r>
+      <w:r>
+        <w:rPr>
+          <w:rFonts w:ascii="Times New Roman" w:hAnsi="Times New Roman" w:cs="Times New Roman"/>
+        </w:rPr>
+        <w:t xml:space="preserve"> </w:t>
+      </w:r>
+    </w:p>
+    <w:p>
+      <w:pPr>
+        <w:rPr>
+          <w:rFonts w:ascii="Times New Roman" w:hAnsi="Times New Roman" w:cs="Times New Roman"/>
+        </w:rPr>
+      </w:pPr>
+    </w:p>
+    <w:p>
+      <w:pPr>
+        <w:rPr>
+          <w:rFonts w:ascii="Times New Roman" w:hAnsi="Times New Roman" w:cs="Times New Roman"/>
+        </w:rPr>
+      </w:pPr>
+      <w:r>
+        <w:rPr>
+          <w:rFonts w:ascii="Times New Roman" w:hAnsi="Times New Roman" w:cs="Times New Roman"/>
+        </w:rPr>
+        <w:t xml:space="preserve">Instructor: </w:t>
+      </w:r>
+      <w:r>
+        <w:rPr>
+          <w:rFonts w:ascii="Times New Roman" w:hAnsi="Times New Roman" w:cs="Times New Roman"/>
+          <w:b/>
+        </w:rPr>
+        <w:t>Dr. Ji</w:t>
+      </w:r>
     </w:p>
     <w:p>
       <w:pPr>
@@ -90,6 +159,19 @@
         </w:rPr>
         <w:t>Please check the box below if your weekly study plan will remain the same as last week</w:t>
       </w:r>
+      <w:r>
+        <w:rPr>
+          <w:rFonts w:ascii="Times New Roman" w:hAnsi="Times New Roman" w:cs="Times New Roman"/>
+        </w:rPr>
+        <w:t>:</w:t>
+      </w:r>
+    </w:p>
+    <w:p>
+      <w:pPr>
+        <w:rPr>
+          <w:rFonts w:ascii="Times New Roman" w:hAnsi="Times New Roman" w:cs="Times New Roman"/>
+        </w:rPr>
+      </w:pPr>
     </w:p>
     <w:p>
       <w:pPr>
@@ -100,6 +182,7 @@
       <w:r>
         <w:rPr>
           <w:rFonts w:ascii="Apple Color Emoji" w:hAnsi="Apple Color Emoji" w:cs="Apple Color Emoji"/>
+          <w:color w:val="000000" w:themeColor="text1"/>
         </w:rPr>
         <w:t>⬜</w:t>
       </w:r>
@@ -114,6 +197,9 @@
       <w:pPr>
         <w:keepNext/>
         <w:spacing w:before="120" w:after="120"/>
+        <w:rPr>
+          <w:rFonts w:ascii="Times New Roman" w:hAnsi="Times New Roman" w:cs="Times New Roman"/>
+        </w:rPr>
       </w:pPr>
     </w:p>
     <w:tbl>
@@ -146,6 +232,11 @@
             <w:tcW w:w="1573" w:type="dxa"/>
           </w:tcPr>
           <w:p>
+            <w:pPr>
+              <w:rPr>
+                <w:rFonts w:ascii="Times New Roman" w:hAnsi="Times New Roman" w:cs="Times New Roman"/>
+              </w:rPr>
+            </w:pPr>
             <w:r>
               <w:rPr>
                 <w:rFonts w:ascii="Times New Roman" w:hAnsi="Times New Roman" w:cs="Times New Roman"/>
@@ -159,6 +250,11 @@
             <w:tcW w:w="1573" w:type="dxa"/>
           </w:tcPr>
           <w:p>
+            <w:pPr>
+              <w:rPr>
+                <w:rFonts w:ascii="Times New Roman" w:hAnsi="Times New Roman" w:cs="Times New Roman"/>
+              </w:rPr>
+            </w:pPr>
             <w:r>
               <w:rPr>
                 <w:rFonts w:ascii="Times New Roman" w:hAnsi="Times New Roman" w:cs="Times New Roman"/>
@@ -172,6 +268,11 @@
             <w:tcW w:w="1574" w:type="dxa"/>
           </w:tcPr>
           <w:p>
+            <w:pPr>
+              <w:rPr>
+                <w:rFonts w:ascii="Times New Roman" w:hAnsi="Times New Roman" w:cs="Times New Roman"/>
+              </w:rPr>
+            </w:pPr>
             <w:r>
               <w:rPr>
                 <w:rFonts w:ascii="Times New Roman" w:hAnsi="Times New Roman" w:cs="Times New Roman"/>
@@ -185,6 +286,11 @@
             <w:tcW w:w="1574" w:type="dxa"/>
           </w:tcPr>
           <w:p>
+            <w:pPr>
+              <w:rPr>
+                <w:rFonts w:ascii="Times New Roman" w:hAnsi="Times New Roman" w:cs="Times New Roman"/>
+              </w:rPr>
+            </w:pPr>
             <w:r>
               <w:rPr>
                 <w:rFonts w:ascii="Times New Roman" w:hAnsi="Times New Roman" w:cs="Times New Roman"/>
@@ -198,6 +304,11 @@
             <w:tcW w:w="1574" w:type="dxa"/>
           </w:tcPr>
           <w:p>
+            <w:pPr>
+              <w:rPr>
+                <w:rFonts w:ascii="Times New Roman" w:hAnsi="Times New Roman" w:cs="Times New Roman"/>
+              </w:rPr>
+            </w:pPr>
             <w:r>
               <w:rPr>
                 <w:rFonts w:ascii="Times New Roman" w:hAnsi="Times New Roman" w:cs="Times New Roman"/>
@@ -211,6 +322,11 @@
             <w:tcW w:w="1574" w:type="dxa"/>
           </w:tcPr>
           <w:p>
+            <w:pPr>
+              <w:rPr>
+                <w:rFonts w:ascii="Times New Roman" w:hAnsi="Times New Roman" w:cs="Times New Roman"/>
+              </w:rPr>
+            </w:pPr>
             <w:r>
               <w:rPr>
                 <w:rFonts w:ascii="Times New Roman" w:hAnsi="Times New Roman" w:cs="Times New Roman"/>
@@ -224,6 +340,11 @@
             <w:tcW w:w="1574" w:type="dxa"/>
           </w:tcPr>
           <w:p>
+            <w:pPr>
+              <w:rPr>
+                <w:rFonts w:ascii="Times New Roman" w:hAnsi="Times New Roman" w:cs="Times New Roman"/>
+              </w:rPr>
+            </w:pPr>
             <w:r>
               <w:rPr>
                 <w:rFonts w:ascii="Times New Roman" w:hAnsi="Times New Roman" w:cs="Times New Roman"/>
@@ -242,6 +363,11 @@
             <w:tcW w:w="1573" w:type="dxa"/>
           </w:tcPr>
           <w:p>
+            <w:pPr>
+              <w:rPr>
+                <w:rFonts w:ascii="Times New Roman" w:hAnsi="Times New Roman" w:cs="Times New Roman"/>
+              </w:rPr>
+            </w:pPr>
             <w:r>
               <w:rPr>
                 <w:rFonts w:ascii="Times New Roman" w:eastAsia="Times New Roman" w:hAnsi="Times New Roman" w:cs="Times New Roman"/>
@@ -251,6 +377,11 @@
             </w:r>
           </w:p>
           <w:p>
+            <w:pPr>
+              <w:rPr>
+                <w:rFonts w:ascii="Times New Roman" w:hAnsi="Times New Roman" w:cs="Times New Roman"/>
+              </w:rPr>
+            </w:pPr>
             <w:r>
               <w:rPr>
                 <w:rFonts w:ascii="Times New Roman" w:eastAsia="Times New Roman" w:hAnsi="Times New Roman" w:cs="Times New Roman"/>
@@ -260,6 +391,11 @@
             </w:r>
           </w:p>
           <w:p>
+            <w:pPr>
+              <w:rPr>
+                <w:rFonts w:ascii="Times New Roman" w:hAnsi="Times New Roman" w:cs="Times New Roman"/>
+              </w:rPr>
+            </w:pPr>
             <w:r>
               <w:rPr>
                 <w:rFonts w:ascii="Times New Roman" w:eastAsia="Times New Roman" w:hAnsi="Times New Roman" w:cs="Times New Roman"/>
@@ -271,60 +407,146 @@
           <w:p>
             <w:pPr>
               <w:rPr>
+                <w:rFonts w:ascii="Times New Roman" w:hAnsi="Times New Roman" w:cs="Times New Roman"/>
                 <w:i/>
               </w:rPr>
             </w:pPr>
             <w:r>
               <w:rPr>
+                <w:rFonts w:ascii="Times New Roman" w:hAnsi="Times New Roman" w:cs="Times New Roman"/>
                 <w:i/>
               </w:rPr>
               <w:t>(1.5 hours)</w:t>
             </w:r>
           </w:p>
-          <w:p/>
-          <w:p/>
-          <w:p/>
-          <w:p/>
-          <w:p/>
-          <w:p/>
-          <w:p/>
-          <w:p/>
+          <w:p>
+            <w:pPr>
+              <w:rPr>
+                <w:rFonts w:ascii="Times New Roman" w:hAnsi="Times New Roman" w:cs="Times New Roman"/>
+              </w:rPr>
+            </w:pPr>
+          </w:p>
+          <w:p>
+            <w:pPr>
+              <w:rPr>
+                <w:rFonts w:ascii="Times New Roman" w:hAnsi="Times New Roman" w:cs="Times New Roman"/>
+              </w:rPr>
+            </w:pPr>
+          </w:p>
+          <w:p>
+            <w:pPr>
+              <w:rPr>
+                <w:rFonts w:ascii="Times New Roman" w:hAnsi="Times New Roman" w:cs="Times New Roman"/>
+              </w:rPr>
+            </w:pPr>
+          </w:p>
+          <w:p>
+            <w:pPr>
+              <w:rPr>
+                <w:rFonts w:ascii="Times New Roman" w:hAnsi="Times New Roman" w:cs="Times New Roman"/>
+              </w:rPr>
+            </w:pPr>
+          </w:p>
+          <w:p>
+            <w:pPr>
+              <w:rPr>
+                <w:rFonts w:ascii="Times New Roman" w:hAnsi="Times New Roman" w:cs="Times New Roman"/>
+              </w:rPr>
+            </w:pPr>
+          </w:p>
+          <w:p>
+            <w:pPr>
+              <w:rPr>
+                <w:rFonts w:ascii="Times New Roman" w:hAnsi="Times New Roman" w:cs="Times New Roman"/>
+              </w:rPr>
+            </w:pPr>
+          </w:p>
+          <w:p>
+            <w:pPr>
+              <w:rPr>
+                <w:rFonts w:ascii="Times New Roman" w:hAnsi="Times New Roman" w:cs="Times New Roman"/>
+              </w:rPr>
+            </w:pPr>
+          </w:p>
+          <w:p>
+            <w:pPr>
+              <w:rPr>
+                <w:rFonts w:ascii="Times New Roman" w:hAnsi="Times New Roman" w:cs="Times New Roman"/>
+              </w:rPr>
+            </w:pPr>
+          </w:p>
         </w:tc>
         <w:tc>
           <w:tcPr>
             <w:tcW w:w="1573" w:type="dxa"/>
           </w:tcPr>
-          <w:p/>
+          <w:p>
+            <w:pPr>
+              <w:rPr>
+                <w:rFonts w:ascii="Times New Roman" w:hAnsi="Times New Roman" w:cs="Times New Roman"/>
+              </w:rPr>
+            </w:pPr>
+          </w:p>
         </w:tc>
         <w:tc>
           <w:tcPr>
             <w:tcW w:w="1574" w:type="dxa"/>
           </w:tcPr>
-          <w:p/>
+          <w:p>
+            <w:pPr>
+              <w:rPr>
+                <w:rFonts w:ascii="Times New Roman" w:hAnsi="Times New Roman" w:cs="Times New Roman"/>
+              </w:rPr>
+            </w:pPr>
+          </w:p>
         </w:tc>
         <w:tc>
           <w:tcPr>
             <w:tcW w:w="1574" w:type="dxa"/>
           </w:tcPr>
-          <w:p/>
+          <w:p>
+            <w:pPr>
+              <w:rPr>
+                <w:rFonts w:ascii="Times New Roman" w:hAnsi="Times New Roman" w:cs="Times New Roman"/>
+              </w:rPr>
+            </w:pPr>
+          </w:p>
         </w:tc>
         <w:tc>
           <w:tcPr>
             <w:tcW w:w="1574" w:type="dxa"/>
           </w:tcPr>
-          <w:p/>
+          <w:p>
+            <w:pPr>
+              <w:rPr>
+                <w:rFonts w:ascii="Times New Roman" w:hAnsi="Times New Roman" w:cs="Times New Roman"/>
+              </w:rPr>
+            </w:pPr>
+          </w:p>
         </w:tc>
         <w:tc>
           <w:tcPr>
             <w:tcW w:w="1574" w:type="dxa"/>
           </w:tcPr>
-          <w:p/>
+          <w:p>
+            <w:pPr>
+              <w:rPr>
+                <w:rFonts w:ascii="Times New Roman" w:hAnsi="Times New Roman" w:cs="Times New Roman"/>
+              </w:rPr>
+            </w:pPr>
+          </w:p>
         </w:tc>
         <w:tc>
           <w:tcPr>
             <w:tcW w:w="1574" w:type="dxa"/>
           </w:tcPr>
-          <w:p/>
+          <w:p>
+            <w:pPr>
+              <w:rPr>
+                <w:rFonts w:ascii="Times New Roman" w:hAnsi="Times New Roman" w:cs="Times New Roman"/>
+              </w:rPr>
+            </w:pPr>
+          </w:p>
         </w:tc>
       </w:tr>
     </w:tbl>
@@ -334,10 +556,6 @@
           <w:rFonts w:ascii="Times New Roman" w:hAnsi="Times New Roman" w:cs="Times New Roman"/>
         </w:rPr>
       </w:pPr>
-    </w:p>
-    <w:p>
-      <w:bookmarkStart w:id="0" w:name="_GoBack"/>
-      <w:bookmarkEnd w:id="0"/>
     </w:p>
     <w:sectPr>
       <w:pgSz w:w="12240" w:h="15840"/>

</xml_diff>